<commit_message>
adicionei uma tabela excel a tebale era a tabela do comercial, sem avanço no codigo
</commit_message>
<xml_diff>
--- a/WindowsFormsApp1/Documentação/Decisão da reunião.docx
+++ b/WindowsFormsApp1/Documentação/Decisão da reunião.docx
@@ -1,6 +1,6 @@
 
 <file path=word/document.xml><?xml version="1.0" encoding="utf-8"?>
-<w:document xmlns:wpc="http://schemas.microsoft.com/office/word/2010/wordprocessingCanvas" xmlns:mc="http://schemas.openxmlformats.org/markup-compatibility/2006" xmlns:o="urn:schemas-microsoft-com:office:office" xmlns:r="http://schemas.openxmlformats.org/officeDocument/2006/relationships" xmlns:m="http://schemas.openxmlformats.org/officeDocument/2006/math" xmlns:v="urn:schemas-microsoft-com:vml" xmlns:wp14="http://schemas.microsoft.com/office/word/2010/wordprocessingDrawing" xmlns:wp="http://schemas.openxmlformats.org/drawingml/2006/wordprocessingDrawing" xmlns:w10="urn:schemas-microsoft-com:office:word" xmlns:w="http://schemas.openxmlformats.org/wordprocessingml/2006/main" xmlns:w14="http://schemas.microsoft.com/office/word/2010/wordml" xmlns:w15="http://schemas.microsoft.com/office/word/2012/wordml" xmlns:wpg="http://schemas.microsoft.com/office/word/2010/wordprocessingGroup" xmlns:wpi="http://schemas.microsoft.com/office/word/2010/wordprocessingInk" xmlns:wne="http://schemas.microsoft.com/office/word/2006/wordml" xmlns:wps="http://schemas.microsoft.com/office/word/2010/wordprocessingShape" mc:Ignorable="w14 w15 wp14">
+<w:document xmlns:wpc="http://schemas.microsoft.com/office/word/2010/wordprocessingCanvas" xmlns:cx="http://schemas.microsoft.com/office/drawing/2014/chartex" xmlns:cx1="http://schemas.microsoft.com/office/drawing/2015/9/8/chartex" xmlns:cx2="http://schemas.microsoft.com/office/drawing/2015/10/21/chartex" xmlns:cx3="http://schemas.microsoft.com/office/drawing/2016/5/9/chartex" xmlns:cx4="http://schemas.microsoft.com/office/drawing/2016/5/10/chartex" xmlns:cx5="http://schemas.microsoft.com/office/drawing/2016/5/11/chartex" xmlns:cx6="http://schemas.microsoft.com/office/drawing/2016/5/12/chartex" xmlns:cx7="http://schemas.microsoft.com/office/drawing/2016/5/13/chartex" xmlns:cx8="http://schemas.microsoft.com/office/drawing/2016/5/14/chartex" xmlns:mc="http://schemas.openxmlformats.org/markup-compatibility/2006" xmlns:aink="http://schemas.microsoft.com/office/drawing/2016/ink" xmlns:am3d="http://schemas.microsoft.com/office/drawing/2017/model3d" xmlns:o="urn:schemas-microsoft-com:office:office" xmlns:r="http://schemas.openxmlformats.org/officeDocument/2006/relationships" xmlns:m="http://schemas.openxmlformats.org/officeDocument/2006/math" xmlns:v="urn:schemas-microsoft-com:vml" xmlns:wp14="http://schemas.microsoft.com/office/word/2010/wordprocessingDrawing" xmlns:wp="http://schemas.openxmlformats.org/drawingml/2006/wordprocessingDrawing" xmlns:w10="urn:schemas-microsoft-com:office:word" xmlns:w="http://schemas.openxmlformats.org/wordprocessingml/2006/main" xmlns:w14="http://schemas.microsoft.com/office/word/2010/wordml" xmlns:w15="http://schemas.microsoft.com/office/word/2012/wordml" xmlns:w16cex="http://schemas.microsoft.com/office/word/2018/wordml/cex" xmlns:w16cid="http://schemas.microsoft.com/office/word/2016/wordml/cid" xmlns:w16="http://schemas.microsoft.com/office/word/2018/wordml" xmlns:w16se="http://schemas.microsoft.com/office/word/2015/wordml/symex" xmlns:wpg="http://schemas.microsoft.com/office/word/2010/wordprocessingGroup" xmlns:wpi="http://schemas.microsoft.com/office/word/2010/wordprocessingInk" xmlns:wne="http://schemas.microsoft.com/office/word/2006/wordml" xmlns:wps="http://schemas.microsoft.com/office/word/2010/wordprocessingShape" mc:Ignorable="w14 w15 w16se w16cid w16 w16cex wp14">
   <w:body>
     <w:p>
       <w:pPr>
@@ -14,38 +14,6 @@
           <w:lang w:eastAsia="pt-BR"/>
         </w:rPr>
       </w:pPr>
-      <w:r>
-        <w:rPr>
-          <w:rFonts w:ascii="Arial" w:eastAsia="Times New Roman" w:hAnsi="Arial" w:cs="Arial"/>
-          <w:color w:val="202124"/>
-          <w:sz w:val="20"/>
-          <w:szCs w:val="20"/>
-          <w:lang w:eastAsia="pt-BR"/>
-        </w:rPr>
-        <w:t xml:space="preserve">Lista de contato Perguntar Quem pode ter acesso a está </w:t>
-      </w:r>
-      <w:proofErr w:type="gramStart"/>
-      <w:r>
-        <w:rPr>
-          <w:rFonts w:ascii="Arial" w:eastAsia="Times New Roman" w:hAnsi="Arial" w:cs="Arial"/>
-          <w:color w:val="202124"/>
-          <w:sz w:val="20"/>
-          <w:szCs w:val="20"/>
-          <w:lang w:eastAsia="pt-BR"/>
-        </w:rPr>
-        <w:t>lista(</w:t>
-      </w:r>
-      <w:proofErr w:type="gramEnd"/>
-      <w:r>
-        <w:rPr>
-          <w:rFonts w:ascii="Arial" w:eastAsia="Times New Roman" w:hAnsi="Arial" w:cs="Arial"/>
-          <w:color w:val="202124"/>
-          <w:sz w:val="20"/>
-          <w:szCs w:val="20"/>
-          <w:lang w:eastAsia="pt-BR"/>
-        </w:rPr>
-        <w:t xml:space="preserve">Só o presidente poder ver os contatos ou outras pessoas podem tambem) R: Presidente e o setor de RH(2 Pessoas por enquanto) Perguntar oq está lista deve conter (Email, Endereço, cor dos olhos) R: Telefone, E-mail e Endereço </w:t>
-      </w:r>
     </w:p>
     <w:p>
       <w:pPr>
@@ -67,7 +35,95 @@
           <w:szCs w:val="20"/>
           <w:lang w:eastAsia="pt-BR"/>
         </w:rPr>
-        <w:t>Permissão baseada na Hierarquia ou tudo cai pro presidente(Perguntar) Hierarquia = Presidente &gt; Diretor &gt; Resto do Mundo Tudo po pres = Qualquer decisão cai pro presidente R: Permissão De acordo com o tipo de proposta dada</w:t>
+        <w:t xml:space="preserve">Lista de contato Perguntar Quem pode ter acesso a está </w:t>
+      </w:r>
+      <w:proofErr w:type="gramStart"/>
+      <w:r>
+        <w:rPr>
+          <w:rFonts w:ascii="Arial" w:eastAsia="Times New Roman" w:hAnsi="Arial" w:cs="Arial"/>
+          <w:color w:val="202124"/>
+          <w:sz w:val="20"/>
+          <w:szCs w:val="20"/>
+          <w:lang w:eastAsia="pt-BR"/>
+        </w:rPr>
+        <w:t>lista(</w:t>
+      </w:r>
+      <w:proofErr w:type="gramEnd"/>
+      <w:r>
+        <w:rPr>
+          <w:rFonts w:ascii="Arial" w:eastAsia="Times New Roman" w:hAnsi="Arial" w:cs="Arial"/>
+          <w:color w:val="202124"/>
+          <w:sz w:val="20"/>
+          <w:szCs w:val="20"/>
+          <w:lang w:eastAsia="pt-BR"/>
+        </w:rPr>
+        <w:t xml:space="preserve">Só o presidente poder ver os contatos ou outras pessoas podem </w:t>
+      </w:r>
+      <w:proofErr w:type="spellStart"/>
+      <w:r>
+        <w:rPr>
+          <w:rFonts w:ascii="Arial" w:eastAsia="Times New Roman" w:hAnsi="Arial" w:cs="Arial"/>
+          <w:color w:val="202124"/>
+          <w:sz w:val="20"/>
+          <w:szCs w:val="20"/>
+          <w:lang w:eastAsia="pt-BR"/>
+        </w:rPr>
+        <w:t>tambem</w:t>
+      </w:r>
+      <w:proofErr w:type="spellEnd"/>
+      <w:r>
+        <w:rPr>
+          <w:rFonts w:ascii="Arial" w:eastAsia="Times New Roman" w:hAnsi="Arial" w:cs="Arial"/>
+          <w:color w:val="202124"/>
+          <w:sz w:val="20"/>
+          <w:szCs w:val="20"/>
+          <w:lang w:eastAsia="pt-BR"/>
+        </w:rPr>
+        <w:t xml:space="preserve">) R: Presidente e o setor de RH(2 Pessoas por enquanto) Perguntar </w:t>
+      </w:r>
+      <w:proofErr w:type="spellStart"/>
+      <w:r>
+        <w:rPr>
+          <w:rFonts w:ascii="Arial" w:eastAsia="Times New Roman" w:hAnsi="Arial" w:cs="Arial"/>
+          <w:color w:val="202124"/>
+          <w:sz w:val="20"/>
+          <w:szCs w:val="20"/>
+          <w:lang w:eastAsia="pt-BR"/>
+        </w:rPr>
+        <w:t>oq</w:t>
+      </w:r>
+      <w:proofErr w:type="spellEnd"/>
+      <w:r>
+        <w:rPr>
+          <w:rFonts w:ascii="Arial" w:eastAsia="Times New Roman" w:hAnsi="Arial" w:cs="Arial"/>
+          <w:color w:val="202124"/>
+          <w:sz w:val="20"/>
+          <w:szCs w:val="20"/>
+          <w:lang w:eastAsia="pt-BR"/>
+        </w:rPr>
+        <w:t xml:space="preserve"> está lista deve conter (</w:t>
+      </w:r>
+      <w:proofErr w:type="spellStart"/>
+      <w:r>
+        <w:rPr>
+          <w:rFonts w:ascii="Arial" w:eastAsia="Times New Roman" w:hAnsi="Arial" w:cs="Arial"/>
+          <w:color w:val="202124"/>
+          <w:sz w:val="20"/>
+          <w:szCs w:val="20"/>
+          <w:lang w:eastAsia="pt-BR"/>
+        </w:rPr>
+        <w:t>Email</w:t>
+      </w:r>
+      <w:proofErr w:type="spellEnd"/>
+      <w:r>
+        <w:rPr>
+          <w:rFonts w:ascii="Arial" w:eastAsia="Times New Roman" w:hAnsi="Arial" w:cs="Arial"/>
+          <w:color w:val="202124"/>
+          <w:sz w:val="20"/>
+          <w:szCs w:val="20"/>
+          <w:lang w:eastAsia="pt-BR"/>
+        </w:rPr>
+        <w:t xml:space="preserve">, Endereço, cor dos olhos) R: Telefone, E-mail e Endereço </w:t>
       </w:r>
     </w:p>
     <w:p>
@@ -90,35 +146,177 @@
           <w:szCs w:val="20"/>
           <w:lang w:eastAsia="pt-BR"/>
         </w:rPr>
-        <w:t xml:space="preserve">Oq seria isso? R: Uma area que oferece </w:t>
-      </w:r>
-      <w:proofErr w:type="gramStart"/>
-      <w:r>
-        <w:rPr>
-          <w:rFonts w:ascii="Arial" w:eastAsia="Times New Roman" w:hAnsi="Arial" w:cs="Arial"/>
-          <w:color w:val="202124"/>
-          <w:sz w:val="20"/>
-          <w:szCs w:val="20"/>
-          <w:lang w:eastAsia="pt-BR"/>
-        </w:rPr>
-        <w:t>cursos(</w:t>
-      </w:r>
-      <w:proofErr w:type="gramEnd"/>
-      <w:r>
-        <w:rPr>
-          <w:rFonts w:ascii="Arial" w:eastAsia="Times New Roman" w:hAnsi="Arial" w:cs="Arial"/>
-          <w:color w:val="202124"/>
-          <w:sz w:val="20"/>
-          <w:szCs w:val="20"/>
-          <w:lang w:eastAsia="pt-BR"/>
-        </w:rPr>
-        <w:t>Link ou recomendações) de acordo com a area da pessoa, possui tambem algumas atividades para treinamento</w:t>
+        <w:t xml:space="preserve">Permissão baseada na Hierarquia ou tudo cai pro presidente(Perguntar) Hierarquia = Presidente &gt; Diretor &gt; Resto do Mundo Tudo </w:t>
+      </w:r>
+      <w:proofErr w:type="spellStart"/>
+      <w:r>
+        <w:rPr>
+          <w:rFonts w:ascii="Arial" w:eastAsia="Times New Roman" w:hAnsi="Arial" w:cs="Arial"/>
+          <w:color w:val="202124"/>
+          <w:sz w:val="20"/>
+          <w:szCs w:val="20"/>
+          <w:lang w:eastAsia="pt-BR"/>
+        </w:rPr>
+        <w:t>po</w:t>
+      </w:r>
+      <w:proofErr w:type="spellEnd"/>
+      <w:r>
+        <w:rPr>
+          <w:rFonts w:ascii="Arial" w:eastAsia="Times New Roman" w:hAnsi="Arial" w:cs="Arial"/>
+          <w:color w:val="202124"/>
+          <w:sz w:val="20"/>
+          <w:szCs w:val="20"/>
+          <w:lang w:eastAsia="pt-BR"/>
+        </w:rPr>
+        <w:t xml:space="preserve"> </w:t>
+      </w:r>
+      <w:proofErr w:type="spellStart"/>
+      <w:r>
+        <w:rPr>
+          <w:rFonts w:ascii="Arial" w:eastAsia="Times New Roman" w:hAnsi="Arial" w:cs="Arial"/>
+          <w:color w:val="202124"/>
+          <w:sz w:val="20"/>
+          <w:szCs w:val="20"/>
+          <w:lang w:eastAsia="pt-BR"/>
+        </w:rPr>
+        <w:t>pres</w:t>
+      </w:r>
+      <w:proofErr w:type="spellEnd"/>
+      <w:r>
+        <w:rPr>
+          <w:rFonts w:ascii="Arial" w:eastAsia="Times New Roman" w:hAnsi="Arial" w:cs="Arial"/>
+          <w:color w:val="202124"/>
+          <w:sz w:val="20"/>
+          <w:szCs w:val="20"/>
+          <w:lang w:eastAsia="pt-BR"/>
+        </w:rPr>
+        <w:t xml:space="preserve"> = Qualquer decisão cai pro presidente R: Permissão De acordo com o tipo de proposta dada</w:t>
       </w:r>
     </w:p>
     <w:p>
-      <w:bookmarkStart w:id="0" w:name="_GoBack"/>
-      <w:bookmarkEnd w:id="0"/>
+      <w:pPr>
+        <w:shd w:val="clear" w:color="auto" w:fill="FFFFFF"/>
+        <w:spacing w:after="0" w:line="300" w:lineRule="atLeast"/>
+        <w:rPr>
+          <w:rFonts w:ascii="Arial" w:eastAsia="Times New Roman" w:hAnsi="Arial" w:cs="Arial"/>
+          <w:color w:val="202124"/>
+          <w:sz w:val="20"/>
+          <w:szCs w:val="20"/>
+          <w:lang w:eastAsia="pt-BR"/>
+        </w:rPr>
+      </w:pPr>
+      <w:proofErr w:type="spellStart"/>
+      <w:r>
+        <w:rPr>
+          <w:rFonts w:ascii="Arial" w:eastAsia="Times New Roman" w:hAnsi="Arial" w:cs="Arial"/>
+          <w:color w:val="202124"/>
+          <w:sz w:val="20"/>
+          <w:szCs w:val="20"/>
+          <w:lang w:eastAsia="pt-BR"/>
+        </w:rPr>
+        <w:t>Oq</w:t>
+      </w:r>
+      <w:proofErr w:type="spellEnd"/>
+      <w:r>
+        <w:rPr>
+          <w:rFonts w:ascii="Arial" w:eastAsia="Times New Roman" w:hAnsi="Arial" w:cs="Arial"/>
+          <w:color w:val="202124"/>
+          <w:sz w:val="20"/>
+          <w:szCs w:val="20"/>
+          <w:lang w:eastAsia="pt-BR"/>
+        </w:rPr>
+        <w:t xml:space="preserve"> seria isso? R: Uma </w:t>
+      </w:r>
+      <w:proofErr w:type="spellStart"/>
+      <w:r>
+        <w:rPr>
+          <w:rFonts w:ascii="Arial" w:eastAsia="Times New Roman" w:hAnsi="Arial" w:cs="Arial"/>
+          <w:color w:val="202124"/>
+          <w:sz w:val="20"/>
+          <w:szCs w:val="20"/>
+          <w:lang w:eastAsia="pt-BR"/>
+        </w:rPr>
+        <w:t>area</w:t>
+      </w:r>
+      <w:proofErr w:type="spellEnd"/>
+      <w:r>
+        <w:rPr>
+          <w:rFonts w:ascii="Arial" w:eastAsia="Times New Roman" w:hAnsi="Arial" w:cs="Arial"/>
+          <w:color w:val="202124"/>
+          <w:sz w:val="20"/>
+          <w:szCs w:val="20"/>
+          <w:lang w:eastAsia="pt-BR"/>
+        </w:rPr>
+        <w:t xml:space="preserve"> que oferece </w:t>
+      </w:r>
+      <w:proofErr w:type="gramStart"/>
+      <w:r>
+        <w:rPr>
+          <w:rFonts w:ascii="Arial" w:eastAsia="Times New Roman" w:hAnsi="Arial" w:cs="Arial"/>
+          <w:color w:val="202124"/>
+          <w:sz w:val="20"/>
+          <w:szCs w:val="20"/>
+          <w:lang w:eastAsia="pt-BR"/>
+        </w:rPr>
+        <w:t>cursos(</w:t>
+      </w:r>
+      <w:proofErr w:type="gramEnd"/>
+      <w:r>
+        <w:rPr>
+          <w:rFonts w:ascii="Arial" w:eastAsia="Times New Roman" w:hAnsi="Arial" w:cs="Arial"/>
+          <w:color w:val="202124"/>
+          <w:sz w:val="20"/>
+          <w:szCs w:val="20"/>
+          <w:lang w:eastAsia="pt-BR"/>
+        </w:rPr>
+        <w:t xml:space="preserve">Link ou recomendações) de acordo com a </w:t>
+      </w:r>
+      <w:proofErr w:type="spellStart"/>
+      <w:r>
+        <w:rPr>
+          <w:rFonts w:ascii="Arial" w:eastAsia="Times New Roman" w:hAnsi="Arial" w:cs="Arial"/>
+          <w:color w:val="202124"/>
+          <w:sz w:val="20"/>
+          <w:szCs w:val="20"/>
+          <w:lang w:eastAsia="pt-BR"/>
+        </w:rPr>
+        <w:t>area</w:t>
+      </w:r>
+      <w:proofErr w:type="spellEnd"/>
+      <w:r>
+        <w:rPr>
+          <w:rFonts w:ascii="Arial" w:eastAsia="Times New Roman" w:hAnsi="Arial" w:cs="Arial"/>
+          <w:color w:val="202124"/>
+          <w:sz w:val="20"/>
+          <w:szCs w:val="20"/>
+          <w:lang w:eastAsia="pt-BR"/>
+        </w:rPr>
+        <w:t xml:space="preserve"> da pessoa, possui </w:t>
+      </w:r>
+      <w:proofErr w:type="spellStart"/>
+      <w:r>
+        <w:rPr>
+          <w:rFonts w:ascii="Arial" w:eastAsia="Times New Roman" w:hAnsi="Arial" w:cs="Arial"/>
+          <w:color w:val="202124"/>
+          <w:sz w:val="20"/>
+          <w:szCs w:val="20"/>
+          <w:lang w:eastAsia="pt-BR"/>
+        </w:rPr>
+        <w:t>tambem</w:t>
+      </w:r>
+      <w:proofErr w:type="spellEnd"/>
+      <w:r>
+        <w:rPr>
+          <w:rFonts w:ascii="Arial" w:eastAsia="Times New Roman" w:hAnsi="Arial" w:cs="Arial"/>
+          <w:color w:val="202124"/>
+          <w:sz w:val="20"/>
+          <w:szCs w:val="20"/>
+          <w:lang w:eastAsia="pt-BR"/>
+        </w:rPr>
+        <w:t xml:space="preserve"> algumas atividades para treinamento</w:t>
+      </w:r>
     </w:p>
+    <w:p/>
     <w:sectPr>
       <w:pgSz w:w="11906" w:h="16838"/>
       <w:pgMar w:top="1417" w:right="1701" w:bottom="1417" w:left="1701" w:header="708" w:footer="708" w:gutter="0"/>
@@ -130,7 +328,7 @@
 </file>
 
 <file path=word/styles.xml><?xml version="1.0" encoding="utf-8"?>
-<w:styles xmlns:mc="http://schemas.openxmlformats.org/markup-compatibility/2006" xmlns:r="http://schemas.openxmlformats.org/officeDocument/2006/relationships" xmlns:w="http://schemas.openxmlformats.org/wordprocessingml/2006/main" xmlns:w14="http://schemas.microsoft.com/office/word/2010/wordml" xmlns:w15="http://schemas.microsoft.com/office/word/2012/wordml" mc:Ignorable="w14 w15">
+<w:styles xmlns:mc="http://schemas.openxmlformats.org/markup-compatibility/2006" xmlns:r="http://schemas.openxmlformats.org/officeDocument/2006/relationships" xmlns:w="http://schemas.openxmlformats.org/wordprocessingml/2006/main" xmlns:w14="http://schemas.microsoft.com/office/word/2010/wordml" xmlns:w15="http://schemas.microsoft.com/office/word/2012/wordml" xmlns:w16cex="http://schemas.microsoft.com/office/word/2018/wordml/cex" xmlns:w16cid="http://schemas.microsoft.com/office/word/2016/wordml/cid" xmlns:w16="http://schemas.microsoft.com/office/word/2018/wordml" xmlns:w16se="http://schemas.microsoft.com/office/word/2015/wordml/symex" mc:Ignorable="w14 w15 w16se w16cid w16 w16cex">
   <w:docDefaults>
     <w:rPrDefault>
       <w:rPr>
@@ -146,7 +344,7 @@
       </w:pPr>
     </w:pPrDefault>
   </w:docDefaults>
-  <w:latentStyles w:defLockedState="0" w:defUIPriority="99" w:defSemiHidden="0" w:defUnhideWhenUsed="0" w:defQFormat="0" w:count="371">
+  <w:latentStyles w:defLockedState="0" w:defUIPriority="99" w:defSemiHidden="0" w:defUnhideWhenUsed="0" w:defQFormat="0" w:count="376">
     <w:lsdException w:name="Normal" w:uiPriority="0" w:qFormat="1"/>
     <w:lsdException w:name="heading 1" w:uiPriority="9" w:qFormat="1"/>
     <w:lsdException w:name="heading 2" w:semiHidden="1" w:uiPriority="9" w:unhideWhenUsed="1" w:qFormat="1"/>
@@ -252,7 +450,6 @@
     <w:lsdException w:name="HTML Sample" w:semiHidden="1" w:unhideWhenUsed="1"/>
     <w:lsdException w:name="HTML Typewriter" w:semiHidden="1" w:unhideWhenUsed="1"/>
     <w:lsdException w:name="HTML Variable" w:semiHidden="1" w:unhideWhenUsed="1"/>
-    <w:lsdException w:name="Normal Table" w:semiHidden="1" w:unhideWhenUsed="1"/>
     <w:lsdException w:name="annotation subject" w:semiHidden="1" w:unhideWhenUsed="1"/>
     <w:lsdException w:name="No List" w:semiHidden="1" w:unhideWhenUsed="1"/>
     <w:lsdException w:name="Outline List 1" w:semiHidden="1" w:unhideWhenUsed="1"/>
@@ -295,11 +492,8 @@
     <w:lsdException w:name="Table Contemporary" w:semiHidden="1" w:unhideWhenUsed="1"/>
     <w:lsdException w:name="Table Elegant" w:semiHidden="1" w:unhideWhenUsed="1"/>
     <w:lsdException w:name="Table Professional" w:semiHidden="1" w:unhideWhenUsed="1"/>
-    <w:lsdException w:name="Table Subtle 1" w:semiHidden="1" w:unhideWhenUsed="1"/>
     <w:lsdException w:name="Table Subtle 2" w:semiHidden="1" w:unhideWhenUsed="1"/>
     <w:lsdException w:name="Table Web 1" w:semiHidden="1" w:unhideWhenUsed="1"/>
-    <w:lsdException w:name="Table Web 2" w:semiHidden="1" w:unhideWhenUsed="1"/>
-    <w:lsdException w:name="Table Web 3" w:semiHidden="1" w:unhideWhenUsed="1"/>
     <w:lsdException w:name="Balloon Text" w:semiHidden="1" w:unhideWhenUsed="1"/>
     <w:lsdException w:name="Table Grid" w:uiPriority="39"/>
     <w:lsdException w:name="Table Theme" w:semiHidden="1" w:unhideWhenUsed="1"/>
@@ -518,6 +712,11 @@
     <w:lsdException w:name="List Table 5 Dark Accent 6" w:uiPriority="50"/>
     <w:lsdException w:name="List Table 6 Colorful Accent 6" w:uiPriority="51"/>
     <w:lsdException w:name="List Table 7 Colorful Accent 6" w:uiPriority="52"/>
+    <w:lsdException w:name="Mention" w:semiHidden="1" w:unhideWhenUsed="1"/>
+    <w:lsdException w:name="Smart Hyperlink" w:semiHidden="1" w:unhideWhenUsed="1"/>
+    <w:lsdException w:name="Hashtag" w:semiHidden="1" w:unhideWhenUsed="1"/>
+    <w:lsdException w:name="Unresolved Mention" w:semiHidden="1" w:unhideWhenUsed="1"/>
+    <w:lsdException w:name="Smart Link" w:semiHidden="1" w:unhideWhenUsed="1"/>
   </w:latentStyles>
   <w:style w:type="paragraph" w:default="1" w:styleId="Normal">
     <w:name w:val="Normal"/>

</xml_diff>

<commit_message>
tela de tecnologia feita,documentação atualizadas com as novas funcionalidades dos buttons
</commit_message>
<xml_diff>
--- a/WindowsFormsApp1/Documentação/Decisão da reunião.docx
+++ b/WindowsFormsApp1/Documentação/Decisão da reunião.docx
@@ -14,6 +14,16 @@
           <w:lang w:eastAsia="pt-BR"/>
         </w:rPr>
       </w:pPr>
+      <w:r>
+        <w:rPr>
+          <w:rFonts w:ascii="Arial" w:eastAsia="Times New Roman" w:hAnsi="Arial" w:cs="Arial"/>
+          <w:color w:val="202124"/>
+          <w:sz w:val="20"/>
+          <w:szCs w:val="20"/>
+          <w:lang w:eastAsia="pt-BR"/>
+        </w:rPr>
+        <w:t xml:space="preserve">Tecnologia </w:t>
+      </w:r>
     </w:p>
     <w:p>
       <w:pPr>
@@ -27,104 +37,6 @@
           <w:lang w:eastAsia="pt-BR"/>
         </w:rPr>
       </w:pPr>
-      <w:r>
-        <w:rPr>
-          <w:rFonts w:ascii="Arial" w:eastAsia="Times New Roman" w:hAnsi="Arial" w:cs="Arial"/>
-          <w:color w:val="202124"/>
-          <w:sz w:val="20"/>
-          <w:szCs w:val="20"/>
-          <w:lang w:eastAsia="pt-BR"/>
-        </w:rPr>
-        <w:t xml:space="preserve">Lista de contato Perguntar Quem pode ter acesso a está </w:t>
-      </w:r>
-      <w:proofErr w:type="gramStart"/>
-      <w:r>
-        <w:rPr>
-          <w:rFonts w:ascii="Arial" w:eastAsia="Times New Roman" w:hAnsi="Arial" w:cs="Arial"/>
-          <w:color w:val="202124"/>
-          <w:sz w:val="20"/>
-          <w:szCs w:val="20"/>
-          <w:lang w:eastAsia="pt-BR"/>
-        </w:rPr>
-        <w:t>lista(</w:t>
-      </w:r>
-      <w:proofErr w:type="gramEnd"/>
-      <w:r>
-        <w:rPr>
-          <w:rFonts w:ascii="Arial" w:eastAsia="Times New Roman" w:hAnsi="Arial" w:cs="Arial"/>
-          <w:color w:val="202124"/>
-          <w:sz w:val="20"/>
-          <w:szCs w:val="20"/>
-          <w:lang w:eastAsia="pt-BR"/>
-        </w:rPr>
-        <w:t xml:space="preserve">Só o presidente poder ver os contatos ou outras pessoas podem </w:t>
-      </w:r>
-      <w:proofErr w:type="spellStart"/>
-      <w:r>
-        <w:rPr>
-          <w:rFonts w:ascii="Arial" w:eastAsia="Times New Roman" w:hAnsi="Arial" w:cs="Arial"/>
-          <w:color w:val="202124"/>
-          <w:sz w:val="20"/>
-          <w:szCs w:val="20"/>
-          <w:lang w:eastAsia="pt-BR"/>
-        </w:rPr>
-        <w:t>tambem</w:t>
-      </w:r>
-      <w:proofErr w:type="spellEnd"/>
-      <w:r>
-        <w:rPr>
-          <w:rFonts w:ascii="Arial" w:eastAsia="Times New Roman" w:hAnsi="Arial" w:cs="Arial"/>
-          <w:color w:val="202124"/>
-          <w:sz w:val="20"/>
-          <w:szCs w:val="20"/>
-          <w:lang w:eastAsia="pt-BR"/>
-        </w:rPr>
-        <w:t xml:space="preserve">) R: Presidente e o setor de RH(2 Pessoas por enquanto) Perguntar </w:t>
-      </w:r>
-      <w:proofErr w:type="spellStart"/>
-      <w:r>
-        <w:rPr>
-          <w:rFonts w:ascii="Arial" w:eastAsia="Times New Roman" w:hAnsi="Arial" w:cs="Arial"/>
-          <w:color w:val="202124"/>
-          <w:sz w:val="20"/>
-          <w:szCs w:val="20"/>
-          <w:lang w:eastAsia="pt-BR"/>
-        </w:rPr>
-        <w:t>oq</w:t>
-      </w:r>
-      <w:proofErr w:type="spellEnd"/>
-      <w:r>
-        <w:rPr>
-          <w:rFonts w:ascii="Arial" w:eastAsia="Times New Roman" w:hAnsi="Arial" w:cs="Arial"/>
-          <w:color w:val="202124"/>
-          <w:sz w:val="20"/>
-          <w:szCs w:val="20"/>
-          <w:lang w:eastAsia="pt-BR"/>
-        </w:rPr>
-        <w:t xml:space="preserve"> está lista deve conter (</w:t>
-      </w:r>
-      <w:proofErr w:type="spellStart"/>
-      <w:r>
-        <w:rPr>
-          <w:rFonts w:ascii="Arial" w:eastAsia="Times New Roman" w:hAnsi="Arial" w:cs="Arial"/>
-          <w:color w:val="202124"/>
-          <w:sz w:val="20"/>
-          <w:szCs w:val="20"/>
-          <w:lang w:eastAsia="pt-BR"/>
-        </w:rPr>
-        <w:t>Email</w:t>
-      </w:r>
-      <w:proofErr w:type="spellEnd"/>
-      <w:r>
-        <w:rPr>
-          <w:rFonts w:ascii="Arial" w:eastAsia="Times New Roman" w:hAnsi="Arial" w:cs="Arial"/>
-          <w:color w:val="202124"/>
-          <w:sz w:val="20"/>
-          <w:szCs w:val="20"/>
-          <w:lang w:eastAsia="pt-BR"/>
-        </w:rPr>
-        <w:t xml:space="preserve">, Endereço, cor dos olhos) R: Telefone, E-mail e Endereço </w:t>
-      </w:r>
     </w:p>
     <w:p>
       <w:pPr>
@@ -146,51 +58,95 @@
           <w:szCs w:val="20"/>
           <w:lang w:eastAsia="pt-BR"/>
         </w:rPr>
-        <w:t xml:space="preserve">Permissão baseada na Hierarquia ou tudo cai pro presidente(Perguntar) Hierarquia = Presidente &gt; Diretor &gt; Resto do Mundo Tudo </w:t>
-      </w:r>
-      <w:proofErr w:type="spellStart"/>
-      <w:r>
-        <w:rPr>
-          <w:rFonts w:ascii="Arial" w:eastAsia="Times New Roman" w:hAnsi="Arial" w:cs="Arial"/>
-          <w:color w:val="202124"/>
-          <w:sz w:val="20"/>
-          <w:szCs w:val="20"/>
-          <w:lang w:eastAsia="pt-BR"/>
-        </w:rPr>
-        <w:t>po</w:t>
-      </w:r>
-      <w:proofErr w:type="spellEnd"/>
-      <w:r>
-        <w:rPr>
-          <w:rFonts w:ascii="Arial" w:eastAsia="Times New Roman" w:hAnsi="Arial" w:cs="Arial"/>
-          <w:color w:val="202124"/>
-          <w:sz w:val="20"/>
-          <w:szCs w:val="20"/>
-          <w:lang w:eastAsia="pt-BR"/>
-        </w:rPr>
-        <w:t xml:space="preserve"> </w:t>
-      </w:r>
-      <w:proofErr w:type="spellStart"/>
-      <w:r>
-        <w:rPr>
-          <w:rFonts w:ascii="Arial" w:eastAsia="Times New Roman" w:hAnsi="Arial" w:cs="Arial"/>
-          <w:color w:val="202124"/>
-          <w:sz w:val="20"/>
-          <w:szCs w:val="20"/>
-          <w:lang w:eastAsia="pt-BR"/>
-        </w:rPr>
-        <w:t>pres</w:t>
-      </w:r>
-      <w:proofErr w:type="spellEnd"/>
-      <w:r>
-        <w:rPr>
-          <w:rFonts w:ascii="Arial" w:eastAsia="Times New Roman" w:hAnsi="Arial" w:cs="Arial"/>
-          <w:color w:val="202124"/>
-          <w:sz w:val="20"/>
-          <w:szCs w:val="20"/>
-          <w:lang w:eastAsia="pt-BR"/>
-        </w:rPr>
-        <w:t xml:space="preserve"> = Qualquer decisão cai pro presidente R: Permissão De acordo com o tipo de proposta dada</w:t>
+        <w:t xml:space="preserve">Lista de contato Perguntar Quem pode ter acesso a está </w:t>
+      </w:r>
+      <w:proofErr w:type="gramStart"/>
+      <w:r>
+        <w:rPr>
+          <w:rFonts w:ascii="Arial" w:eastAsia="Times New Roman" w:hAnsi="Arial" w:cs="Arial"/>
+          <w:color w:val="202124"/>
+          <w:sz w:val="20"/>
+          <w:szCs w:val="20"/>
+          <w:lang w:eastAsia="pt-BR"/>
+        </w:rPr>
+        <w:t>lista(</w:t>
+      </w:r>
+      <w:proofErr w:type="gramEnd"/>
+      <w:r>
+        <w:rPr>
+          <w:rFonts w:ascii="Arial" w:eastAsia="Times New Roman" w:hAnsi="Arial" w:cs="Arial"/>
+          <w:color w:val="202124"/>
+          <w:sz w:val="20"/>
+          <w:szCs w:val="20"/>
+          <w:lang w:eastAsia="pt-BR"/>
+        </w:rPr>
+        <w:t xml:space="preserve">Só o presidente poder ver os contatos ou outras pessoas podem </w:t>
+      </w:r>
+      <w:proofErr w:type="spellStart"/>
+      <w:r>
+        <w:rPr>
+          <w:rFonts w:ascii="Arial" w:eastAsia="Times New Roman" w:hAnsi="Arial" w:cs="Arial"/>
+          <w:color w:val="202124"/>
+          <w:sz w:val="20"/>
+          <w:szCs w:val="20"/>
+          <w:lang w:eastAsia="pt-BR"/>
+        </w:rPr>
+        <w:t>tambem</w:t>
+      </w:r>
+      <w:proofErr w:type="spellEnd"/>
+      <w:r>
+        <w:rPr>
+          <w:rFonts w:ascii="Arial" w:eastAsia="Times New Roman" w:hAnsi="Arial" w:cs="Arial"/>
+          <w:color w:val="202124"/>
+          <w:sz w:val="20"/>
+          <w:szCs w:val="20"/>
+          <w:lang w:eastAsia="pt-BR"/>
+        </w:rPr>
+        <w:t xml:space="preserve">) R: Presidente e o setor de RH(2 Pessoas por enquanto) Perguntar </w:t>
+      </w:r>
+      <w:proofErr w:type="spellStart"/>
+      <w:r>
+        <w:rPr>
+          <w:rFonts w:ascii="Arial" w:eastAsia="Times New Roman" w:hAnsi="Arial" w:cs="Arial"/>
+          <w:color w:val="202124"/>
+          <w:sz w:val="20"/>
+          <w:szCs w:val="20"/>
+          <w:lang w:eastAsia="pt-BR"/>
+        </w:rPr>
+        <w:t>oq</w:t>
+      </w:r>
+      <w:proofErr w:type="spellEnd"/>
+      <w:r>
+        <w:rPr>
+          <w:rFonts w:ascii="Arial" w:eastAsia="Times New Roman" w:hAnsi="Arial" w:cs="Arial"/>
+          <w:color w:val="202124"/>
+          <w:sz w:val="20"/>
+          <w:szCs w:val="20"/>
+          <w:lang w:eastAsia="pt-BR"/>
+        </w:rPr>
+        <w:t xml:space="preserve"> está lista deve conter (</w:t>
+      </w:r>
+      <w:proofErr w:type="spellStart"/>
+      <w:r>
+        <w:rPr>
+          <w:rFonts w:ascii="Arial" w:eastAsia="Times New Roman" w:hAnsi="Arial" w:cs="Arial"/>
+          <w:color w:val="202124"/>
+          <w:sz w:val="20"/>
+          <w:szCs w:val="20"/>
+          <w:lang w:eastAsia="pt-BR"/>
+        </w:rPr>
+        <w:t>Email</w:t>
+      </w:r>
+      <w:proofErr w:type="spellEnd"/>
+      <w:r>
+        <w:rPr>
+          <w:rFonts w:ascii="Arial" w:eastAsia="Times New Roman" w:hAnsi="Arial" w:cs="Arial"/>
+          <w:color w:val="202124"/>
+          <w:sz w:val="20"/>
+          <w:szCs w:val="20"/>
+          <w:lang w:eastAsia="pt-BR"/>
+        </w:rPr>
+        <w:t xml:space="preserve">, Endereço, cor dos olhos) R: Telefone, E-mail e Endereço </w:t>
       </w:r>
     </w:p>
     <w:p>
@@ -205,6 +161,73 @@
           <w:lang w:eastAsia="pt-BR"/>
         </w:rPr>
       </w:pPr>
+      <w:r>
+        <w:rPr>
+          <w:rFonts w:ascii="Arial" w:eastAsia="Times New Roman" w:hAnsi="Arial" w:cs="Arial"/>
+          <w:color w:val="202124"/>
+          <w:sz w:val="20"/>
+          <w:szCs w:val="20"/>
+          <w:lang w:eastAsia="pt-BR"/>
+        </w:rPr>
+        <w:t xml:space="preserve">Permissão baseada na Hierarquia ou tudo cai pro presidente(Perguntar) Hierarquia = Presidente &gt; Diretor &gt; Resto do Mundo Tudo </w:t>
+      </w:r>
+      <w:proofErr w:type="spellStart"/>
+      <w:r>
+        <w:rPr>
+          <w:rFonts w:ascii="Arial" w:eastAsia="Times New Roman" w:hAnsi="Arial" w:cs="Arial"/>
+          <w:color w:val="202124"/>
+          <w:sz w:val="20"/>
+          <w:szCs w:val="20"/>
+          <w:lang w:eastAsia="pt-BR"/>
+        </w:rPr>
+        <w:t>po</w:t>
+      </w:r>
+      <w:proofErr w:type="spellEnd"/>
+      <w:r>
+        <w:rPr>
+          <w:rFonts w:ascii="Arial" w:eastAsia="Times New Roman" w:hAnsi="Arial" w:cs="Arial"/>
+          <w:color w:val="202124"/>
+          <w:sz w:val="20"/>
+          <w:szCs w:val="20"/>
+          <w:lang w:eastAsia="pt-BR"/>
+        </w:rPr>
+        <w:t xml:space="preserve"> </w:t>
+      </w:r>
+      <w:proofErr w:type="spellStart"/>
+      <w:r>
+        <w:rPr>
+          <w:rFonts w:ascii="Arial" w:eastAsia="Times New Roman" w:hAnsi="Arial" w:cs="Arial"/>
+          <w:color w:val="202124"/>
+          <w:sz w:val="20"/>
+          <w:szCs w:val="20"/>
+          <w:lang w:eastAsia="pt-BR"/>
+        </w:rPr>
+        <w:t>pres</w:t>
+      </w:r>
+      <w:proofErr w:type="spellEnd"/>
+      <w:r>
+        <w:rPr>
+          <w:rFonts w:ascii="Arial" w:eastAsia="Times New Roman" w:hAnsi="Arial" w:cs="Arial"/>
+          <w:color w:val="202124"/>
+          <w:sz w:val="20"/>
+          <w:szCs w:val="20"/>
+          <w:lang w:eastAsia="pt-BR"/>
+        </w:rPr>
+        <w:t xml:space="preserve"> = Qualquer decisão cai pro presidente R: Permissão De acordo com o tipo de proposta dada</w:t>
+      </w:r>
+    </w:p>
+    <w:p>
+      <w:pPr>
+        <w:shd w:val="clear" w:color="auto" w:fill="FFFFFF"/>
+        <w:spacing w:after="0" w:line="300" w:lineRule="atLeast"/>
+        <w:rPr>
+          <w:rFonts w:ascii="Arial" w:eastAsia="Times New Roman" w:hAnsi="Arial" w:cs="Arial"/>
+          <w:color w:val="202124"/>
+          <w:sz w:val="20"/>
+          <w:szCs w:val="20"/>
+          <w:lang w:eastAsia="pt-BR"/>
+        </w:rPr>
+      </w:pPr>
       <w:proofErr w:type="spellStart"/>
       <w:r>
         <w:rPr>
@@ -314,6 +337,168 @@
           <w:lang w:eastAsia="pt-BR"/>
         </w:rPr>
         <w:t xml:space="preserve"> algumas atividades para treinamento</w:t>
+      </w:r>
+    </w:p>
+    <w:p/>
+    <w:p>
+      <w:r>
+        <w:t xml:space="preserve">Metodologia usada no nosso sistema PMBOK, o sistema tem que ser projetado de acordo com o </w:t>
+      </w:r>
+      <w:proofErr w:type="spellStart"/>
+      <w:r>
+        <w:t>pmbok</w:t>
+      </w:r>
+      <w:proofErr w:type="spellEnd"/>
+      <w:r>
+        <w:t xml:space="preserve"> ou orientado ao </w:t>
+      </w:r>
+      <w:proofErr w:type="spellStart"/>
+      <w:r>
+        <w:t>pmbok</w:t>
+      </w:r>
+      <w:proofErr w:type="spellEnd"/>
+      <w:r>
+        <w:t xml:space="preserve">. Criar </w:t>
+      </w:r>
+      <w:proofErr w:type="gramStart"/>
+      <w:r>
+        <w:t>as funcionalidade</w:t>
+      </w:r>
+      <w:proofErr w:type="gramEnd"/>
+      <w:r>
+        <w:t xml:space="preserve"> </w:t>
+      </w:r>
+      <w:proofErr w:type="spellStart"/>
+      <w:r>
+        <w:t>basiadas</w:t>
+      </w:r>
+      <w:proofErr w:type="spellEnd"/>
+      <w:r>
+        <w:t xml:space="preserve"> no </w:t>
+      </w:r>
+      <w:proofErr w:type="spellStart"/>
+      <w:r>
+        <w:t>pmbok</w:t>
+      </w:r>
+      <w:proofErr w:type="spellEnd"/>
+      <w:r>
+        <w:t xml:space="preserve">. </w:t>
+      </w:r>
+    </w:p>
+    <w:p>
+      <w:r>
+        <w:t>Bottons -&gt; projetos</w:t>
+      </w:r>
+      <w:r>
+        <w:t xml:space="preserve"> -&gt; </w:t>
+      </w:r>
+      <w:r>
+        <w:t xml:space="preserve">abre os mapas dos projetos e dentro de cada projeto terá </w:t>
+      </w:r>
+      <w:r>
+        <w:t xml:space="preserve">Armazenar todas as informações dos projetos feito, incluindo tecnologia </w:t>
+      </w:r>
+      <w:proofErr w:type="gramStart"/>
+      <w:r>
+        <w:t>usada ,</w:t>
+      </w:r>
+      <w:proofErr w:type="gramEnd"/>
+      <w:r>
+        <w:t xml:space="preserve"> orçamento , tipo uma agenda de processos com toda a documentação interna escrita. </w:t>
+      </w:r>
+      <w:r>
+        <w:t xml:space="preserve">Cada projeto </w:t>
+      </w:r>
+      <w:proofErr w:type="spellStart"/>
+      <w:r>
+        <w:t>sera</w:t>
+      </w:r>
+      <w:proofErr w:type="spellEnd"/>
+      <w:r>
+        <w:t xml:space="preserve"> armazenado dentro de uma card contendo todas as informações. </w:t>
+      </w:r>
+      <w:proofErr w:type="spellStart"/>
+      <w:r>
+        <w:t>Historico</w:t>
+      </w:r>
+      <w:proofErr w:type="spellEnd"/>
+      <w:r>
+        <w:t xml:space="preserve"> dos </w:t>
+      </w:r>
+      <w:proofErr w:type="spellStart"/>
+      <w:r>
+        <w:t>commits</w:t>
+      </w:r>
+      <w:proofErr w:type="spellEnd"/>
+      <w:r>
+        <w:t xml:space="preserve"> dos projetos, devera ter o nome da empresa a quem estamos prestando o serviço.</w:t>
+      </w:r>
+    </w:p>
+    <w:p/>
+    <w:p/>
+    <w:p>
+      <w:r>
+        <w:t xml:space="preserve"> </w:t>
+      </w:r>
+      <w:proofErr w:type="gramStart"/>
+      <w:r>
+        <w:t>,  armazenamentos</w:t>
+      </w:r>
+      <w:proofErr w:type="gramEnd"/>
+      <w:r>
+        <w:t xml:space="preserve"> virtual//contas em plataformas,  aonde estará a senha das plataformas que usamos (</w:t>
+      </w:r>
+      <w:proofErr w:type="spellStart"/>
+      <w:r>
+        <w:t>chatbots</w:t>
+      </w:r>
+      <w:proofErr w:type="spellEnd"/>
+      <w:r>
+        <w:t xml:space="preserve">, banco de dados, </w:t>
+      </w:r>
+      <w:proofErr w:type="spellStart"/>
+      <w:r>
+        <w:t>firebase</w:t>
+      </w:r>
+      <w:proofErr w:type="spellEnd"/>
+      <w:r>
+        <w:t xml:space="preserve">, contas em plataformas). </w:t>
+      </w:r>
+    </w:p>
+    <w:p>
+      <w:r>
+        <w:t xml:space="preserve">Backup das informações. Organograma do processo, </w:t>
+      </w:r>
+      <w:proofErr w:type="spellStart"/>
+      <w:r>
+        <w:t>so</w:t>
+      </w:r>
+      <w:proofErr w:type="spellEnd"/>
+      <w:r>
+        <w:t xml:space="preserve"> pra ter o controle do que foi feito e o controle de versionamento</w:t>
+      </w:r>
+      <w:r>
+        <w:t xml:space="preserve"> um mapa do que foi feito e de quem foi feito. </w:t>
+      </w:r>
+    </w:p>
+    <w:p/>
+    <w:p>
+      <w:r>
+        <w:t xml:space="preserve">A cada funcionalidade mostrar pra ela para ela desenhar e tentar deixa o processo mais bonitos aos olhos do usuário </w:t>
+      </w:r>
+    </w:p>
+    <w:p>
+      <w:r>
+        <w:t xml:space="preserve">Button que mostra o gráfico ou o dashboard </w:t>
+      </w:r>
+    </w:p>
+    <w:p/>
+    <w:p/>
+    <w:p/>
+    <w:p/>
+    <w:p>
+      <w:r>
+        <w:t xml:space="preserve">Marketing -&gt; adicionar os bottons do mapa astral ou astronomia </w:t>
       </w:r>
     </w:p>
     <w:p/>
@@ -450,6 +635,7 @@
     <w:lsdException w:name="HTML Sample" w:semiHidden="1" w:unhideWhenUsed="1"/>
     <w:lsdException w:name="HTML Typewriter" w:semiHidden="1" w:unhideWhenUsed="1"/>
     <w:lsdException w:name="HTML Variable" w:semiHidden="1" w:unhideWhenUsed="1"/>
+    <w:lsdException w:name="Normal Table" w:semiHidden="1" w:unhideWhenUsed="1"/>
     <w:lsdException w:name="annotation subject" w:semiHidden="1" w:unhideWhenUsed="1"/>
     <w:lsdException w:name="No List" w:semiHidden="1" w:unhideWhenUsed="1"/>
     <w:lsdException w:name="Outline List 1" w:semiHidden="1" w:unhideWhenUsed="1"/>
@@ -492,8 +678,11 @@
     <w:lsdException w:name="Table Contemporary" w:semiHidden="1" w:unhideWhenUsed="1"/>
     <w:lsdException w:name="Table Elegant" w:semiHidden="1" w:unhideWhenUsed="1"/>
     <w:lsdException w:name="Table Professional" w:semiHidden="1" w:unhideWhenUsed="1"/>
+    <w:lsdException w:name="Table Subtle 1" w:semiHidden="1" w:unhideWhenUsed="1"/>
     <w:lsdException w:name="Table Subtle 2" w:semiHidden="1" w:unhideWhenUsed="1"/>
     <w:lsdException w:name="Table Web 1" w:semiHidden="1" w:unhideWhenUsed="1"/>
+    <w:lsdException w:name="Table Web 2" w:semiHidden="1" w:unhideWhenUsed="1"/>
+    <w:lsdException w:name="Table Web 3" w:semiHidden="1" w:unhideWhenUsed="1"/>
     <w:lsdException w:name="Balloon Text" w:semiHidden="1" w:unhideWhenUsed="1"/>
     <w:lsdException w:name="Table Grid" w:uiPriority="39"/>
     <w:lsdException w:name="Table Theme" w:semiHidden="1" w:unhideWhenUsed="1"/>
@@ -1011,4 +1200,16 @@
     </a:ext>
   </a:extLst>
 </a:theme>
+</file>
+
+<file path=customXml/item1.xml><?xml version="1.0" encoding="utf-8"?>
+<b:Sources xmlns:b="http://schemas.openxmlformats.org/officeDocument/2006/bibliography" xmlns="http://schemas.openxmlformats.org/officeDocument/2006/bibliography" SelectedStyle="\APASixthEditionOfficeOnline.xsl" StyleName="APA" Version="6"/>
+</file>
+
+<file path=customXml/itemProps1.xml><?xml version="1.0" encoding="utf-8"?>
+<ds:datastoreItem xmlns:ds="http://schemas.openxmlformats.org/officeDocument/2006/customXml" ds:itemID="{D0FAE28D-3DEF-47FF-8C38-0222F268335A}">
+  <ds:schemaRefs>
+    <ds:schemaRef ds:uri="http://schemas.openxmlformats.org/officeDocument/2006/bibliography"/>
+  </ds:schemaRefs>
+</ds:datastoreItem>
 </file>
</xml_diff>